<commit_message>
Working on combat section, sewer king
</commit_message>
<xml_diff>
--- a/zz_formatted/03_TasksAndSaves.docx
+++ b/zz_formatted/03_TasksAndSaves.docx
@@ -39,7 +39,23 @@
           <w:sz w:val="20"/>
           <w:szCs w:val="20"/>
         </w:rPr>
-        <w:t>While a lot of the game focuses on combat, between battles, there are a ton of adventures for your heroes to have.</w:t>
+        <w:t xml:space="preserve">While </w:t>
+      </w:r>
+      <w:r>
+        <w:rPr>
+          <w:rFonts w:ascii="Abadi" w:hAnsi="Abadi"/>
+          <w:sz w:val="20"/>
+          <w:szCs w:val="20"/>
+        </w:rPr>
+        <w:t>much of</w:t>
+      </w:r>
+      <w:r>
+        <w:rPr>
+          <w:rFonts w:ascii="Abadi" w:hAnsi="Abadi"/>
+          <w:sz w:val="20"/>
+          <w:szCs w:val="20"/>
+        </w:rPr>
+        <w:t xml:space="preserve"> the game focuses on combat, between battles, there are a ton of adventures for your heroes to have.</w:t>
       </w:r>
       <w:r>
         <w:rPr>
@@ -55,7 +71,55 @@
           <w:sz w:val="20"/>
           <w:szCs w:val="20"/>
         </w:rPr>
-        <w:t xml:space="preserve">While your hero is investigating the villain’s nefarious plot, they will have to question witnesses, investigate crime scenes, and sneak around. </w:t>
+        <w:t xml:space="preserve">While </w:t>
+      </w:r>
+      <w:r>
+        <w:rPr>
+          <w:rFonts w:ascii="Abadi" w:hAnsi="Abadi"/>
+          <w:sz w:val="20"/>
+          <w:szCs w:val="20"/>
+        </w:rPr>
+        <w:t>your heroes are</w:t>
+      </w:r>
+      <w:r>
+        <w:rPr>
+          <w:rFonts w:ascii="Abadi" w:hAnsi="Abadi"/>
+          <w:sz w:val="20"/>
+          <w:szCs w:val="20"/>
+        </w:rPr>
+        <w:t xml:space="preserve"> investigating the villain’s nefarious plot, </w:t>
+      </w:r>
+      <w:r>
+        <w:rPr>
+          <w:rFonts w:ascii="Abadi" w:hAnsi="Abadi"/>
+          <w:sz w:val="20"/>
+          <w:szCs w:val="20"/>
+        </w:rPr>
+        <w:t>they</w:t>
+      </w:r>
+      <w:r>
+        <w:rPr>
+          <w:rFonts w:ascii="Abadi" w:hAnsi="Abadi"/>
+          <w:sz w:val="20"/>
+          <w:szCs w:val="20"/>
+        </w:rPr>
+        <w:t xml:space="preserve"> will have to question witnesses, investigate crime scenes, and sneak </w:t>
+      </w:r>
+      <w:r>
+        <w:rPr>
+          <w:rFonts w:ascii="Abadi" w:hAnsi="Abadi"/>
+          <w:sz w:val="20"/>
+          <w:szCs w:val="20"/>
+        </w:rPr>
+        <w:t>to avoid nosy guards</w:t>
+      </w:r>
+      <w:r>
+        <w:rPr>
+          <w:rFonts w:ascii="Abadi" w:hAnsi="Abadi"/>
+          <w:sz w:val="20"/>
+          <w:szCs w:val="20"/>
+        </w:rPr>
+        <w:t xml:space="preserve">. </w:t>
       </w:r>
       <w:r>
         <w:rPr>
@@ -800,7 +864,15 @@
           <w:sz w:val="20"/>
           <w:szCs w:val="20"/>
         </w:rPr>
-        <w:t>, this task is sneaking (maybe past the bad guy’s henchmen). The hero’s success at the task is based on Reflex and Skill, and the difficulty level is 12, which is a “hard” task.</w:t>
+        <w:t xml:space="preserve">, this task is sneaking (maybe past the bad guy’s henchmen). The hero’s success at the task is based </w:t>
+      </w:r>
+      <w:r>
+        <w:rPr>
+          <w:rFonts w:ascii="Abadi" w:hAnsi="Abadi"/>
+          <w:sz w:val="20"/>
+          <w:szCs w:val="20"/>
+        </w:rPr>
+        <w:t>on Reflex and Skill, and the difficulty level is 12, which is a “hard” task.</w:t>
       </w:r>
     </w:p>
     <w:p>
@@ -1080,7 +1152,23 @@
           <w:sz w:val="20"/>
           <w:szCs w:val="20"/>
         </w:rPr>
-        <w:t>. When the next battle starts, burned energy becomes spent, but can be recovered normally during the fight. Once the fight is over, all burned energy returns to normal</w:t>
+        <w:t>. When the next battle starts, burned energy becomes spent, but can be recovered normally during the fight</w:t>
+      </w:r>
+      <w:r>
+        <w:rPr>
+          <w:rFonts w:ascii="Abadi" w:hAnsi="Abadi"/>
+          <w:sz w:val="20"/>
+          <w:szCs w:val="20"/>
+        </w:rPr>
+        <w:t xml:space="preserve"> after the third combat round</w:t>
+      </w:r>
+      <w:r>
+        <w:rPr>
+          <w:rFonts w:ascii="Abadi" w:hAnsi="Abadi"/>
+          <w:sz w:val="20"/>
+          <w:szCs w:val="20"/>
+        </w:rPr>
+        <w:t>. Once the fight is over, all burned energy returns to normal</w:t>
       </w:r>
       <w:r>
         <w:rPr>
@@ -1186,7 +1274,7 @@
           <w:sz w:val="20"/>
           <w:szCs w:val="20"/>
         </w:rPr>
-        <w:t xml:space="preserve">Day jobs have a small set of listed proficiencies as an example, but that is not the final list. When the GM presents you with a task, you should feel free to ask him if you are proficient with that task, or </w:t>
+        <w:t xml:space="preserve">Day jobs have a small set of listed proficiencies as an example, but that is not the final list. When the </w:t>
       </w:r>
       <w:r>
         <w:rPr>
@@ -1195,7 +1283,7 @@
           <w:szCs w:val="20"/>
         </w:rPr>
         <w:lastRenderedPageBreak/>
-        <w:t>not.</w:t>
+        <w:t>GM presents you with a task, you should feel free to ask him if you are proficient with that task, or not.</w:t>
       </w:r>
       <w:r>
         <w:rPr>
@@ -2402,6 +2490,302 @@
           <w:szCs w:val="20"/>
         </w:rPr>
         <w:pict w14:anchorId="70035C6B">
+          <v:rect id="_x0000_i1027" style="width:0;height:1.5pt" o:hralign="center" o:hrstd="t" o:hr="t" fillcolor="#a0a0a0" stroked="f"/>
+        </w:pict>
+      </w:r>
+    </w:p>
+    <w:p>
+      <w:pPr>
+        <w:jc w:val="both"/>
+        <w:rPr>
+          <w:rFonts w:ascii="Abadi" w:hAnsi="Abadi"/>
+          <w:i/>
+          <w:iCs/>
+          <w:sz w:val="20"/>
+          <w:szCs w:val="20"/>
+        </w:rPr>
+      </w:pPr>
+      <w:r>
+        <w:rPr>
+          <w:rFonts w:ascii="Abadi" w:hAnsi="Abadi"/>
+          <w:b/>
+          <w:bCs/>
+          <w:i/>
+          <w:iCs/>
+          <w:sz w:val="20"/>
+          <w:szCs w:val="20"/>
+          <w:u w:val="single"/>
+        </w:rPr>
+        <w:t>Example</w:t>
+      </w:r>
+      <w:r>
+        <w:rPr>
+          <w:rFonts w:ascii="Abadi" w:hAnsi="Abadi"/>
+          <w:b/>
+          <w:bCs/>
+          <w:i/>
+          <w:iCs/>
+          <w:sz w:val="20"/>
+          <w:szCs w:val="20"/>
+        </w:rPr>
+        <w:t>:</w:t>
+      </w:r>
+      <w:r>
+        <w:rPr>
+          <w:rFonts w:ascii="Abadi" w:hAnsi="Abadi"/>
+          <w:i/>
+          <w:iCs/>
+          <w:sz w:val="20"/>
+          <w:szCs w:val="20"/>
+        </w:rPr>
+        <w:t xml:space="preserve"> As part of his day job, our intrepid hero, Dr. Sandusky, has the proficiency “Do Science Stuff (RW)” at a level of 18. His sidekick, Labcoat, has the same proficiency, but at the more modest level of 10.</w:t>
+      </w:r>
+    </w:p>
+    <w:p>
+      <w:pPr>
+        <w:jc w:val="both"/>
+        <w:rPr>
+          <w:rFonts w:ascii="Abadi" w:hAnsi="Abadi"/>
+          <w:i/>
+          <w:iCs/>
+          <w:sz w:val="20"/>
+          <w:szCs w:val="20"/>
+        </w:rPr>
+      </w:pPr>
+      <w:r>
+        <w:rPr>
+          <w:rFonts w:ascii="Abadi" w:hAnsi="Abadi"/>
+          <w:i/>
+          <w:iCs/>
+          <w:sz w:val="20"/>
+          <w:szCs w:val="20"/>
+        </w:rPr>
+        <w:t>The Dr. S is investigating some alien goo found at a crime scene. The GM tells our heroes to make a task check with a DL of 20 to analyze the goo successfully.</w:t>
+      </w:r>
+    </w:p>
+    <w:p>
+      <w:pPr>
+        <w:jc w:val="both"/>
+        <w:rPr>
+          <w:rFonts w:ascii="Abadi" w:hAnsi="Abadi"/>
+          <w:i/>
+          <w:iCs/>
+          <w:sz w:val="20"/>
+          <w:szCs w:val="20"/>
+        </w:rPr>
+      </w:pPr>
+      <w:r>
+        <w:rPr>
+          <w:rFonts w:ascii="Abadi" w:hAnsi="Abadi"/>
+          <w:i/>
+          <w:iCs/>
+          <w:sz w:val="20"/>
+          <w:szCs w:val="20"/>
+        </w:rPr>
+        <w:t xml:space="preserve">With his lower skill level, Labcoat opts to be Dr. Sandusky’s assistant in this task. He gets to check </w:t>
+      </w:r>
+      <w:r>
+        <w:rPr>
+          <w:rFonts w:ascii="Abadi" w:hAnsi="Abadi"/>
+          <w:i/>
+          <w:iCs/>
+          <w:sz w:val="20"/>
+          <w:szCs w:val="20"/>
+        </w:rPr>
+        <w:lastRenderedPageBreak/>
+        <w:t>against a DL of 15 (20 – 5). He rolls well and gets a 20, while the GM only ends up with a 17.</w:t>
+      </w:r>
+    </w:p>
+    <w:p>
+      <w:pPr>
+        <w:jc w:val="both"/>
+        <w:rPr>
+          <w:rFonts w:ascii="Abadi" w:hAnsi="Abadi"/>
+          <w:i/>
+          <w:iCs/>
+          <w:sz w:val="20"/>
+          <w:szCs w:val="20"/>
+        </w:rPr>
+      </w:pPr>
+      <w:r>
+        <w:rPr>
+          <w:rFonts w:ascii="Abadi" w:hAnsi="Abadi"/>
+          <w:i/>
+          <w:iCs/>
+          <w:sz w:val="20"/>
+          <w:szCs w:val="20"/>
+        </w:rPr>
+        <w:t>Because Labcoat succeeded in his assistance, Dr. Sandusky gains a +2 bonus to succeed on the main task. He rolls a 6, adds his 18 skill level, and Labcoa</w:t>
+      </w:r>
+      <w:r>
+        <w:rPr>
+          <w:rFonts w:ascii="Abadi" w:hAnsi="Abadi"/>
+          <w:i/>
+          <w:iCs/>
+          <w:sz w:val="20"/>
+          <w:szCs w:val="20"/>
+        </w:rPr>
+        <w:t>t</w:t>
+      </w:r>
+      <w:r>
+        <w:rPr>
+          <w:rFonts w:ascii="Abadi" w:hAnsi="Abadi"/>
+          <w:i/>
+          <w:iCs/>
+          <w:sz w:val="20"/>
+          <w:szCs w:val="20"/>
+        </w:rPr>
+        <w:t>’s +2 bonus, for a grand total of 26. The GM rolls a 5 and adds the DL of the task (20), for a total of 25. Because of the timely assist, Dr. Sandusky successfully identifies the goo.</w:t>
+      </w:r>
+    </w:p>
+    <w:p>
+      <w:pPr>
+        <w:jc w:val="both"/>
+        <w:rPr>
+          <w:rFonts w:ascii="Abadi" w:hAnsi="Abadi"/>
+          <w:sz w:val="24"/>
+          <w:szCs w:val="24"/>
+        </w:rPr>
+      </w:pPr>
+      <w:r>
+        <w:rPr>
+          <w:rFonts w:ascii="Abadi" w:hAnsi="Abadi"/>
+          <w:sz w:val="20"/>
+          <w:szCs w:val="20"/>
+        </w:rPr>
+        <w:pict w14:anchorId="5C7FF6D6">
+          <v:rect id="_x0000_i1028" style="width:0;height:1.5pt" o:hralign="center" o:hrstd="t" o:hr="t" fillcolor="#a0a0a0" stroked="f"/>
+        </w:pict>
+      </w:r>
+    </w:p>
+    <w:p>
+      <w:pPr>
+        <w:jc w:val="both"/>
+        <w:rPr>
+          <w:rFonts w:ascii="Abadi" w:hAnsi="Abadi"/>
+          <w:b/>
+          <w:bCs/>
+          <w:sz w:val="24"/>
+          <w:szCs w:val="24"/>
+        </w:rPr>
+      </w:pPr>
+      <w:r>
+        <w:rPr>
+          <w:rFonts w:ascii="Abadi" w:hAnsi="Abadi"/>
+          <w:b/>
+          <w:bCs/>
+          <w:sz w:val="24"/>
+          <w:szCs w:val="24"/>
+        </w:rPr>
+        <w:t>Saving Throws</w:t>
+      </w:r>
+    </w:p>
+    <w:p>
+      <w:pPr>
+        <w:jc w:val="both"/>
+        <w:rPr>
+          <w:rFonts w:ascii="Abadi" w:hAnsi="Abadi"/>
+          <w:sz w:val="20"/>
+          <w:szCs w:val="20"/>
+        </w:rPr>
+      </w:pPr>
+      <w:r>
+        <w:rPr>
+          <w:rFonts w:ascii="Abadi" w:hAnsi="Abadi"/>
+          <w:sz w:val="20"/>
+          <w:szCs w:val="20"/>
+        </w:rPr>
+        <w:t>When you find yourself in a dark alley, diving out of the way of a runaway delivery van, or exposed to deadly radiation from a</w:t>
+      </w:r>
+      <w:r>
+        <w:rPr>
+          <w:rFonts w:ascii="Abadi" w:hAnsi="Abadi"/>
+          <w:sz w:val="20"/>
+          <w:szCs w:val="20"/>
+        </w:rPr>
+        <w:t xml:space="preserve">n alien artifact, the GM might call for you to make a </w:t>
+      </w:r>
+      <w:r>
+        <w:rPr>
+          <w:rFonts w:ascii="Abadi" w:hAnsi="Abadi"/>
+          <w:b/>
+          <w:bCs/>
+          <w:i/>
+          <w:iCs/>
+          <w:sz w:val="20"/>
+          <w:szCs w:val="20"/>
+        </w:rPr>
+        <w:t>Saving Throw.</w:t>
+      </w:r>
+      <w:r>
+        <w:rPr>
+          <w:rFonts w:ascii="Abadi" w:hAnsi="Abadi"/>
+          <w:sz w:val="20"/>
+          <w:szCs w:val="20"/>
+        </w:rPr>
+        <w:t xml:space="preserve"> A saving throw is a roll to avoid danger, or escape the effects of certain types of attacks.</w:t>
+      </w:r>
+    </w:p>
+    <w:p>
+      <w:pPr>
+        <w:jc w:val="both"/>
+        <w:rPr>
+          <w:rFonts w:ascii="Abadi" w:hAnsi="Abadi"/>
+          <w:sz w:val="20"/>
+          <w:szCs w:val="20"/>
+        </w:rPr>
+      </w:pPr>
+      <w:r>
+        <w:rPr>
+          <w:rFonts w:ascii="Abadi" w:hAnsi="Abadi"/>
+          <w:sz w:val="20"/>
+          <w:szCs w:val="20"/>
+        </w:rPr>
+        <w:t>When the GM calls for a saving throw, he will tell you what stat to use, and the difficulty of the save. The stat used is based on the type of danger involved and the means you will use to avoid it.</w:t>
+      </w:r>
+      <w:r>
+        <w:rPr>
+          <w:rFonts w:ascii="Abadi" w:hAnsi="Abadi"/>
+          <w:sz w:val="20"/>
+          <w:szCs w:val="20"/>
+        </w:rPr>
+        <w:t xml:space="preserve"> So, to dive out of the way of the runaway van, you would save using your Reflex. To resist the effects of the alien radiation, you would save using your Toughness.</w:t>
+      </w:r>
+    </w:p>
+    <w:p>
+      <w:pPr>
+        <w:jc w:val="both"/>
+        <w:rPr>
+          <w:rFonts w:ascii="Abadi" w:hAnsi="Abadi"/>
+          <w:sz w:val="20"/>
+          <w:szCs w:val="20"/>
+        </w:rPr>
+      </w:pPr>
+      <w:r>
+        <w:rPr>
+          <w:rFonts w:ascii="Abadi" w:hAnsi="Abadi"/>
+          <w:sz w:val="20"/>
+          <w:szCs w:val="20"/>
+        </w:rPr>
+        <w:t>You resolve a saving throw in a manner similar to a task. You roll a d12 and add the save stat (not the bonus). The GM rolls a d12 and adds the difficulty of the save. If your total equals or exceeds the GM’s total, you save and avoid the effect, or take a reduced effect. If you fail, you take the full effect.</w:t>
+      </w:r>
+    </w:p>
+    <w:p>
+      <w:pPr>
+        <w:jc w:val="both"/>
+        <w:rPr>
+          <w:rFonts w:ascii="Abadi" w:hAnsi="Abadi"/>
+          <w:sz w:val="20"/>
+          <w:szCs w:val="20"/>
+        </w:rPr>
+      </w:pPr>
+      <w:r>
+        <w:rPr>
+          <w:rFonts w:ascii="Abadi" w:hAnsi="Abadi"/>
+          <w:sz w:val="20"/>
+          <w:szCs w:val="20"/>
+        </w:rPr>
+        <w:pict w14:anchorId="75AF637B">
           <v:rect id="_x0000_i1029" style="width:0;height:1.5pt" o:hralign="center" o:hrstd="t" o:hr="t" fillcolor="#a0a0a0" stroked="f"/>
         </w:pict>
       </w:r>
@@ -2440,484 +2824,98 @@
           <w:sz w:val="20"/>
           <w:szCs w:val="20"/>
         </w:rPr>
-        <w:t>:</w:t>
-      </w:r>
-      <w:r>
-        <w:rPr>
-          <w:rFonts w:ascii="Abadi" w:hAnsi="Abadi"/>
-          <w:i/>
-          <w:iCs/>
-          <w:sz w:val="20"/>
-          <w:szCs w:val="20"/>
-        </w:rPr>
-        <w:t xml:space="preserve"> </w:t>
-      </w:r>
-      <w:r>
-        <w:rPr>
-          <w:rFonts w:ascii="Abadi" w:hAnsi="Abadi"/>
-          <w:i/>
-          <w:iCs/>
-          <w:sz w:val="20"/>
-          <w:szCs w:val="20"/>
-        </w:rPr>
-        <w:t xml:space="preserve">As part of his day job, our intrepid hero, Dr. Sandusky, has the proficiency “Do Science Stuff (RW)” at a level of 18. His sidekick, </w:t>
-      </w:r>
-      <w:proofErr w:type="spellStart"/>
-      <w:r>
-        <w:rPr>
-          <w:rFonts w:ascii="Abadi" w:hAnsi="Abadi"/>
-          <w:i/>
-          <w:iCs/>
-          <w:sz w:val="20"/>
-          <w:szCs w:val="20"/>
-        </w:rPr>
-        <w:t>Labcoat</w:t>
-      </w:r>
-      <w:proofErr w:type="spellEnd"/>
-      <w:r>
-        <w:rPr>
-          <w:rFonts w:ascii="Abadi" w:hAnsi="Abadi"/>
-          <w:i/>
-          <w:iCs/>
-          <w:sz w:val="20"/>
-          <w:szCs w:val="20"/>
-        </w:rPr>
-        <w:t>, has the same proficiency, but at the more modest level of 10.</w:t>
-      </w:r>
-    </w:p>
-    <w:p>
-      <w:pPr>
-        <w:jc w:val="both"/>
-        <w:rPr>
-          <w:rFonts w:ascii="Abadi" w:hAnsi="Abadi"/>
-          <w:i/>
-          <w:iCs/>
-          <w:sz w:val="20"/>
-          <w:szCs w:val="20"/>
-        </w:rPr>
-      </w:pPr>
-      <w:r>
-        <w:rPr>
-          <w:rFonts w:ascii="Abadi" w:hAnsi="Abadi"/>
-          <w:i/>
-          <w:iCs/>
-          <w:sz w:val="20"/>
-          <w:szCs w:val="20"/>
-        </w:rPr>
-        <w:t>The Dr. S is investigating some alien goo found at a crime scene. The GM tells our heroes to make a task check with a DL of 20 to analyze the goo successfully.</w:t>
-      </w:r>
-    </w:p>
-    <w:p>
-      <w:pPr>
-        <w:jc w:val="both"/>
-        <w:rPr>
-          <w:rFonts w:ascii="Abadi" w:hAnsi="Abadi"/>
-          <w:i/>
-          <w:iCs/>
-          <w:sz w:val="20"/>
-          <w:szCs w:val="20"/>
-        </w:rPr>
-      </w:pPr>
-      <w:r>
-        <w:rPr>
-          <w:rFonts w:ascii="Abadi" w:hAnsi="Abadi"/>
-          <w:i/>
-          <w:iCs/>
-          <w:sz w:val="20"/>
-          <w:szCs w:val="20"/>
-        </w:rPr>
-        <w:t xml:space="preserve">With his lower skill level, </w:t>
-      </w:r>
-      <w:proofErr w:type="spellStart"/>
-      <w:r>
-        <w:rPr>
-          <w:rFonts w:ascii="Abadi" w:hAnsi="Abadi"/>
-          <w:i/>
-          <w:iCs/>
-          <w:sz w:val="20"/>
-          <w:szCs w:val="20"/>
-        </w:rPr>
-        <w:t>Labcoat</w:t>
-      </w:r>
-      <w:proofErr w:type="spellEnd"/>
-      <w:r>
-        <w:rPr>
-          <w:rFonts w:ascii="Abadi" w:hAnsi="Abadi"/>
-          <w:i/>
-          <w:iCs/>
-          <w:sz w:val="20"/>
-          <w:szCs w:val="20"/>
-        </w:rPr>
-        <w:t xml:space="preserve"> opts to be Dr. Sandusky’s assistant in this task. He gets to check against a DL of 15 (20 – 5). He rolls well and gets a 20, while the GM only ends up with a 17.</w:t>
-      </w:r>
-    </w:p>
-    <w:p>
-      <w:pPr>
-        <w:jc w:val="both"/>
-        <w:rPr>
-          <w:rFonts w:ascii="Abadi" w:hAnsi="Abadi"/>
-          <w:i/>
-          <w:iCs/>
-          <w:sz w:val="20"/>
-          <w:szCs w:val="20"/>
-        </w:rPr>
-      </w:pPr>
-      <w:r>
-        <w:rPr>
-          <w:rFonts w:ascii="Abadi" w:hAnsi="Abadi"/>
-          <w:i/>
-          <w:iCs/>
-          <w:sz w:val="20"/>
-          <w:szCs w:val="20"/>
-        </w:rPr>
-        <w:lastRenderedPageBreak/>
-        <w:t xml:space="preserve">Because </w:t>
-      </w:r>
-      <w:proofErr w:type="spellStart"/>
-      <w:r>
-        <w:rPr>
-          <w:rFonts w:ascii="Abadi" w:hAnsi="Abadi"/>
-          <w:i/>
-          <w:iCs/>
-          <w:sz w:val="20"/>
-          <w:szCs w:val="20"/>
-        </w:rPr>
-        <w:t>Labcoat</w:t>
-      </w:r>
-      <w:proofErr w:type="spellEnd"/>
-      <w:r>
-        <w:rPr>
-          <w:rFonts w:ascii="Abadi" w:hAnsi="Abadi"/>
-          <w:i/>
-          <w:iCs/>
-          <w:sz w:val="20"/>
-          <w:szCs w:val="20"/>
-        </w:rPr>
-        <w:t xml:space="preserve"> succeeded in his assistance, Dr. Sandusky gains a +2 bonus to succeed on the main task. He rolls a 6, adds his </w:t>
-      </w:r>
-      <w:proofErr w:type="gramStart"/>
-      <w:r>
-        <w:rPr>
-          <w:rFonts w:ascii="Abadi" w:hAnsi="Abadi"/>
-          <w:i/>
-          <w:iCs/>
-          <w:sz w:val="20"/>
-          <w:szCs w:val="20"/>
-        </w:rPr>
-        <w:t>18 skill</w:t>
-      </w:r>
-      <w:proofErr w:type="gramEnd"/>
-      <w:r>
-        <w:rPr>
-          <w:rFonts w:ascii="Abadi" w:hAnsi="Abadi"/>
-          <w:i/>
-          <w:iCs/>
-          <w:sz w:val="20"/>
-          <w:szCs w:val="20"/>
-        </w:rPr>
-        <w:t xml:space="preserve"> level, and </w:t>
-      </w:r>
-      <w:proofErr w:type="spellStart"/>
-      <w:r>
-        <w:rPr>
-          <w:rFonts w:ascii="Abadi" w:hAnsi="Abadi"/>
-          <w:i/>
-          <w:iCs/>
-          <w:sz w:val="20"/>
-          <w:szCs w:val="20"/>
-        </w:rPr>
-        <w:t>Labcoar’s</w:t>
-      </w:r>
-      <w:proofErr w:type="spellEnd"/>
-      <w:r>
-        <w:rPr>
-          <w:rFonts w:ascii="Abadi" w:hAnsi="Abadi"/>
-          <w:i/>
-          <w:iCs/>
-          <w:sz w:val="20"/>
-          <w:szCs w:val="20"/>
-        </w:rPr>
-        <w:t xml:space="preserve"> +2 bonus, for a grand total of 26. The GM rolls a 5 and adds the DL of the task (20), for a total of 25. Because of the timely assist, Dr. Sandusky successfully identifies the goo.</w:t>
-      </w:r>
-    </w:p>
-    <w:p>
-      <w:pPr>
-        <w:jc w:val="both"/>
-        <w:rPr>
-          <w:rFonts w:ascii="Abadi" w:hAnsi="Abadi"/>
-          <w:sz w:val="24"/>
-          <w:szCs w:val="24"/>
-        </w:rPr>
-      </w:pPr>
-      <w:r>
-        <w:rPr>
-          <w:rFonts w:ascii="Abadi" w:hAnsi="Abadi"/>
-          <w:sz w:val="20"/>
-          <w:szCs w:val="20"/>
-        </w:rPr>
-        <w:pict w14:anchorId="5C7FF6D6">
+        <w:t xml:space="preserve">: </w:t>
+      </w:r>
+      <w:r>
+        <w:rPr>
+          <w:rFonts w:ascii="Abadi" w:hAnsi="Abadi"/>
+          <w:i/>
+          <w:iCs/>
+          <w:sz w:val="20"/>
+          <w:szCs w:val="20"/>
+        </w:rPr>
+        <w:t>With Scott right on his tail, the purse-snatcher has one last chance to escape – by charging into busy midday traffic</w:t>
+      </w:r>
+      <w:r>
+        <w:rPr>
+          <w:rFonts w:ascii="Abadi" w:hAnsi="Abadi"/>
+          <w:i/>
+          <w:iCs/>
+          <w:sz w:val="20"/>
+          <w:szCs w:val="20"/>
+        </w:rPr>
+        <w:t>!</w:t>
+      </w:r>
+      <w:r>
+        <w:rPr>
+          <w:rFonts w:ascii="Abadi" w:hAnsi="Abadi"/>
+          <w:i/>
+          <w:iCs/>
+          <w:sz w:val="20"/>
+          <w:szCs w:val="20"/>
+        </w:rPr>
+        <w:t xml:space="preserve"> Scott tries to give chase, but as soon as he steps into the street, he hears a blare of a horn</w:t>
+      </w:r>
+      <w:r>
+        <w:rPr>
+          <w:rFonts w:ascii="Abadi" w:hAnsi="Abadi"/>
+          <w:i/>
+          <w:iCs/>
+          <w:sz w:val="20"/>
+          <w:szCs w:val="20"/>
+        </w:rPr>
+        <w:t xml:space="preserve"> and sees a speeding truck just a few feet away.</w:t>
+      </w:r>
+    </w:p>
+    <w:p>
+      <w:pPr>
+        <w:jc w:val="both"/>
+        <w:rPr>
+          <w:rFonts w:ascii="Abadi" w:hAnsi="Abadi"/>
+          <w:i/>
+          <w:iCs/>
+          <w:sz w:val="20"/>
+          <w:szCs w:val="20"/>
+        </w:rPr>
+      </w:pPr>
+      <w:r>
+        <w:rPr>
+          <w:rFonts w:ascii="Abadi" w:hAnsi="Abadi"/>
+          <w:i/>
+          <w:iCs/>
+          <w:sz w:val="20"/>
+          <w:szCs w:val="20"/>
+        </w:rPr>
+        <w:t>The GM calls for a Reflex save with a difficulty level of 10.  Scott’s Reflex is 11, and he rolls an 8 on his d12 for a total of 19.  The GM rolls an 11 and adds the difficulty of 10 for a total of 21.</w:t>
+      </w:r>
+      <w:r>
+        <w:rPr>
+          <w:rFonts w:ascii="Abadi" w:hAnsi="Abadi"/>
+          <w:i/>
+          <w:iCs/>
+          <w:sz w:val="20"/>
+          <w:szCs w:val="20"/>
+        </w:rPr>
+        <w:t xml:space="preserve"> Scott fails the saving throw and braces for impact.</w:t>
+      </w:r>
+    </w:p>
+    <w:p>
+      <w:pPr>
+        <w:jc w:val="both"/>
+        <w:rPr>
+          <w:rFonts w:ascii="Abadi" w:hAnsi="Abadi"/>
+          <w:sz w:val="20"/>
+          <w:szCs w:val="20"/>
+        </w:rPr>
+      </w:pPr>
+      <w:r>
+        <w:rPr>
+          <w:rFonts w:ascii="Abadi" w:hAnsi="Abadi"/>
+          <w:sz w:val="20"/>
+          <w:szCs w:val="20"/>
+        </w:rPr>
+        <w:pict w14:anchorId="1C6A57A0">
           <v:rect id="_x0000_i1030" style="width:0;height:1.5pt" o:hralign="center" o:hrstd="t" o:hr="t" fillcolor="#a0a0a0" stroked="f"/>
-        </w:pict>
-      </w:r>
-    </w:p>
-    <w:p>
-      <w:pPr>
-        <w:jc w:val="both"/>
-        <w:rPr>
-          <w:rFonts w:ascii="Abadi" w:hAnsi="Abadi"/>
-          <w:b/>
-          <w:bCs/>
-          <w:sz w:val="24"/>
-          <w:szCs w:val="24"/>
-        </w:rPr>
-      </w:pPr>
-      <w:r>
-        <w:rPr>
-          <w:rFonts w:ascii="Abadi" w:hAnsi="Abadi"/>
-          <w:b/>
-          <w:bCs/>
-          <w:sz w:val="24"/>
-          <w:szCs w:val="24"/>
-        </w:rPr>
-        <w:t>Saving Throws</w:t>
-      </w:r>
-    </w:p>
-    <w:p>
-      <w:pPr>
-        <w:jc w:val="both"/>
-        <w:rPr>
-          <w:rFonts w:ascii="Abadi" w:hAnsi="Abadi"/>
-          <w:sz w:val="20"/>
-          <w:szCs w:val="20"/>
-        </w:rPr>
-      </w:pPr>
-      <w:r>
-        <w:rPr>
-          <w:rFonts w:ascii="Abadi" w:hAnsi="Abadi"/>
-          <w:sz w:val="20"/>
-          <w:szCs w:val="20"/>
-        </w:rPr>
-        <w:t>When you find yourself in a dark alley, diving out of the way of a runaway delivery van, or exposed to deadly radiation from a</w:t>
-      </w:r>
-      <w:r>
-        <w:rPr>
-          <w:rFonts w:ascii="Abadi" w:hAnsi="Abadi"/>
-          <w:sz w:val="20"/>
-          <w:szCs w:val="20"/>
-        </w:rPr>
-        <w:t xml:space="preserve">n alien artifact, the GM might call for you to make a </w:t>
-      </w:r>
-      <w:r>
-        <w:rPr>
-          <w:rFonts w:ascii="Abadi" w:hAnsi="Abadi"/>
-          <w:b/>
-          <w:bCs/>
-          <w:i/>
-          <w:iCs/>
-          <w:sz w:val="20"/>
-          <w:szCs w:val="20"/>
-        </w:rPr>
-        <w:t>Saving Throw.</w:t>
-      </w:r>
-      <w:r>
-        <w:rPr>
-          <w:rFonts w:ascii="Abadi" w:hAnsi="Abadi"/>
-          <w:sz w:val="20"/>
-          <w:szCs w:val="20"/>
-        </w:rPr>
-        <w:t xml:space="preserve"> A saving throw is a roll to avoid danger, or escape the effects of certain types of attacks.</w:t>
-      </w:r>
-    </w:p>
-    <w:p>
-      <w:pPr>
-        <w:jc w:val="both"/>
-        <w:rPr>
-          <w:rFonts w:ascii="Abadi" w:hAnsi="Abadi"/>
-          <w:sz w:val="20"/>
-          <w:szCs w:val="20"/>
-        </w:rPr>
-      </w:pPr>
-      <w:r>
-        <w:rPr>
-          <w:rFonts w:ascii="Abadi" w:hAnsi="Abadi"/>
-          <w:sz w:val="20"/>
-          <w:szCs w:val="20"/>
-        </w:rPr>
-        <w:t>When the GM calls for a saving throw, he will tell you what stat to use, and the difficulty of the save. The stat used is based on the type of danger involved and the means you will use to avoid it.</w:t>
-      </w:r>
-      <w:r>
-        <w:rPr>
-          <w:rFonts w:ascii="Abadi" w:hAnsi="Abadi"/>
-          <w:sz w:val="20"/>
-          <w:szCs w:val="20"/>
-        </w:rPr>
-        <w:t xml:space="preserve"> So, to dive out of the way of the runaway van, you would save using your Reflex. To resist the effects of the alien radiation, you would save using your Toughness.</w:t>
-      </w:r>
-    </w:p>
-    <w:p>
-      <w:pPr>
-        <w:jc w:val="both"/>
-        <w:rPr>
-          <w:rFonts w:ascii="Abadi" w:hAnsi="Abadi"/>
-          <w:sz w:val="20"/>
-          <w:szCs w:val="20"/>
-        </w:rPr>
-      </w:pPr>
-      <w:r>
-        <w:rPr>
-          <w:rFonts w:ascii="Abadi" w:hAnsi="Abadi"/>
-          <w:sz w:val="20"/>
-          <w:szCs w:val="20"/>
-        </w:rPr>
-        <w:t>You resolve a saving throw in a manner similar to a task. You roll a d12 and add the save stat (not the bonus). The GM rolls a d12 and adds the difficulty of the save. If your total equals or exceeds the GM’s total, you save and avoid the effect, or take a reduced effect. If you fail, you take the full effect.</w:t>
-      </w:r>
-    </w:p>
-    <w:p>
-      <w:pPr>
-        <w:jc w:val="both"/>
-        <w:rPr>
-          <w:rFonts w:ascii="Abadi" w:hAnsi="Abadi"/>
-          <w:sz w:val="20"/>
-          <w:szCs w:val="20"/>
-        </w:rPr>
-      </w:pPr>
-      <w:r>
-        <w:rPr>
-          <w:rFonts w:ascii="Abadi" w:hAnsi="Abadi"/>
-          <w:sz w:val="20"/>
-          <w:szCs w:val="20"/>
-        </w:rPr>
-        <w:pict w14:anchorId="75AF637B">
-          <v:rect id="_x0000_i1027" style="width:0;height:1.5pt" o:hralign="center" o:hrstd="t" o:hr="t" fillcolor="#a0a0a0" stroked="f"/>
-        </w:pict>
-      </w:r>
-    </w:p>
-    <w:p>
-      <w:pPr>
-        <w:jc w:val="both"/>
-        <w:rPr>
-          <w:rFonts w:ascii="Abadi" w:hAnsi="Abadi"/>
-          <w:i/>
-          <w:iCs/>
-          <w:sz w:val="20"/>
-          <w:szCs w:val="20"/>
-        </w:rPr>
-      </w:pPr>
-      <w:r>
-        <w:rPr>
-          <w:rFonts w:ascii="Abadi" w:hAnsi="Abadi"/>
-          <w:b/>
-          <w:bCs/>
-          <w:i/>
-          <w:iCs/>
-          <w:sz w:val="20"/>
-          <w:szCs w:val="20"/>
-          <w:u w:val="single"/>
-        </w:rPr>
-        <w:t>Example</w:t>
-      </w:r>
-      <w:r>
-        <w:rPr>
-          <w:rFonts w:ascii="Abadi" w:hAnsi="Abadi"/>
-          <w:b/>
-          <w:bCs/>
-          <w:i/>
-          <w:iCs/>
-          <w:sz w:val="20"/>
-          <w:szCs w:val="20"/>
-        </w:rPr>
-        <w:t xml:space="preserve">: </w:t>
-      </w:r>
-      <w:r>
-        <w:rPr>
-          <w:rFonts w:ascii="Abadi" w:hAnsi="Abadi"/>
-          <w:i/>
-          <w:iCs/>
-          <w:sz w:val="20"/>
-          <w:szCs w:val="20"/>
-        </w:rPr>
-        <w:t>With Scott right on his tail, the purse-snatcher has one last chance to escape – by charging into busy midday traffic</w:t>
-      </w:r>
-      <w:r>
-        <w:rPr>
-          <w:rFonts w:ascii="Abadi" w:hAnsi="Abadi"/>
-          <w:i/>
-          <w:iCs/>
-          <w:sz w:val="20"/>
-          <w:szCs w:val="20"/>
-        </w:rPr>
-        <w:t>!</w:t>
-      </w:r>
-      <w:r>
-        <w:rPr>
-          <w:rFonts w:ascii="Abadi" w:hAnsi="Abadi"/>
-          <w:i/>
-          <w:iCs/>
-          <w:sz w:val="20"/>
-          <w:szCs w:val="20"/>
-        </w:rPr>
-        <w:t xml:space="preserve"> Scott tries to give chase, but as soon as he steps into the street, he hears a blare of a horn</w:t>
-      </w:r>
-      <w:r>
-        <w:rPr>
-          <w:rFonts w:ascii="Abadi" w:hAnsi="Abadi"/>
-          <w:i/>
-          <w:iCs/>
-          <w:sz w:val="20"/>
-          <w:szCs w:val="20"/>
-        </w:rPr>
-        <w:t xml:space="preserve"> and sees a speeding truck just a few feet away.</w:t>
-      </w:r>
-    </w:p>
-    <w:p>
-      <w:pPr>
-        <w:jc w:val="both"/>
-        <w:rPr>
-          <w:rFonts w:ascii="Abadi" w:hAnsi="Abadi"/>
-          <w:i/>
-          <w:iCs/>
-          <w:sz w:val="20"/>
-          <w:szCs w:val="20"/>
-        </w:rPr>
-      </w:pPr>
-      <w:r>
-        <w:rPr>
-          <w:rFonts w:ascii="Abadi" w:hAnsi="Abadi"/>
-          <w:i/>
-          <w:iCs/>
-          <w:sz w:val="20"/>
-          <w:szCs w:val="20"/>
-        </w:rPr>
-        <w:t>The GM calls for a Reflex save with a difficulty level of 10.  Scott’s Reflex is 11, and he rolls an 8 on his d12 for a total of 19.  The GM rolls an 11 and adds the difficulty of 10 for a total of 21.</w:t>
-      </w:r>
-      <w:r>
-        <w:rPr>
-          <w:rFonts w:ascii="Abadi" w:hAnsi="Abadi"/>
-          <w:i/>
-          <w:iCs/>
-          <w:sz w:val="20"/>
-          <w:szCs w:val="20"/>
-        </w:rPr>
-        <w:t xml:space="preserve"> Scott fails the saving throw and braces for impact.</w:t>
-      </w:r>
-    </w:p>
-    <w:p>
-      <w:pPr>
-        <w:jc w:val="both"/>
-        <w:rPr>
-          <w:rFonts w:ascii="Abadi" w:hAnsi="Abadi"/>
-          <w:sz w:val="20"/>
-          <w:szCs w:val="20"/>
-        </w:rPr>
-      </w:pPr>
-      <w:r>
-        <w:rPr>
-          <w:rFonts w:ascii="Abadi" w:hAnsi="Abadi"/>
-          <w:sz w:val="20"/>
-          <w:szCs w:val="20"/>
-        </w:rPr>
-        <w:pict w14:anchorId="1C6A57A0">
-          <v:rect id="_x0000_i1028" style="width:0;height:1.5pt" o:hralign="center" o:hrstd="t" o:hr="t" fillcolor="#a0a0a0" stroked="f"/>
         </w:pict>
       </w:r>
     </w:p>

</xml_diff>